<commit_message>
Adding more examples and working with controller
</commit_message>
<xml_diff>
--- a/React hook form.docx
+++ b/React hook form.docx
@@ -61,7 +61,7 @@
       </w:tblPr>
       <w:tblGrid>
         <w:gridCol w:w="4372"/>
-        <w:gridCol w:w="5052"/>
+        <w:gridCol w:w="5466"/>
       </w:tblGrid>
       <w:tr>
         <w:trPr>
@@ -274,6 +274,71 @@
           </w:p>
         </w:tc>
       </w:tr>
+      <w:tr>
+        <w:trPr>
+          <w:trHeight w:val="925"/>
+        </w:trPr>
+        <w:tc>
+          <w:tcPr>
+            <w:tcW w:w="4372" w:type="dxa"/>
+          </w:tcPr>
+          <w:p>
+            <w:pPr>
+              <w:rPr>
+                <w:rFonts w:hint="cs"/>
+                <w:sz w:val="32"/>
+                <w:szCs w:val="32"/>
+                <w:rtl/>
+              </w:rPr>
+            </w:pPr>
+            <w:r>
+              <w:rPr>
+                <w:rFonts w:hint="cs"/>
+                <w:sz w:val="32"/>
+                <w:szCs w:val="32"/>
+                <w:rtl/>
+              </w:rPr>
+              <w:t xml:space="preserve">עבודה עם </w:t>
+            </w:r>
+            <w:r>
+              <w:rPr>
+                <w:sz w:val="32"/>
+                <w:szCs w:val="32"/>
+              </w:rPr>
+              <w:t>Controller</w:t>
+            </w:r>
+            <w:r>
+              <w:rPr>
+                <w:rFonts w:hint="cs"/>
+                <w:sz w:val="32"/>
+                <w:szCs w:val="32"/>
+                <w:rtl/>
+              </w:rPr>
+              <w:t xml:space="preserve">  </w:t>
+            </w:r>
+          </w:p>
+        </w:tc>
+        <w:tc>
+          <w:tcPr>
+            <w:tcW w:w="5052" w:type="dxa"/>
+          </w:tcPr>
+          <w:p>
+            <w:pPr>
+              <w:rPr>
+                <w:sz w:val="32"/>
+                <w:szCs w:val="32"/>
+              </w:rPr>
+            </w:pPr>
+            <w:r>
+              <w:rPr>
+                <w:sz w:val="32"/>
+                <w:szCs w:val="32"/>
+              </w:rPr>
+              <w:t>https://react-hook-form.com/docs/usecontroller/controller</w:t>
+            </w:r>
+          </w:p>
+        </w:tc>
+      </w:tr>
     </w:tbl>
     <w:p>
       <w:pPr>
@@ -421,6 +486,15 @@
         <w:rPr>
           <w:sz w:val="32"/>
           <w:szCs w:val="32"/>
+        </w:rPr>
+      </w:pPr>
+    </w:p>
+    <w:p>
+      <w:pPr>
+        <w:rPr>
+          <w:sz w:val="32"/>
+          <w:szCs w:val="32"/>
+          <w:rtl/>
         </w:rPr>
       </w:pPr>
     </w:p>
@@ -1467,7 +1541,14 @@
           <w:szCs w:val="32"/>
         </w:rPr>
         <w:lastRenderedPageBreak/>
-        <w:t xml:space="preserve">Checkbox example : </w:t>
+        <w:t>Checkbox example</w:t>
+      </w:r>
+      <w:r>
+        <w:rPr>
+          <w:sz w:val="32"/>
+          <w:szCs w:val="32"/>
+        </w:rPr>
+        <w:t xml:space="preserve">: </w:t>
       </w:r>
       <w:r>
         <w:rPr>
@@ -1547,7 +1628,14 @@
           <w:sz w:val="32"/>
           <w:szCs w:val="32"/>
         </w:rPr>
-        <w:t xml:space="preserve">Validation function : </w:t>
+        <w:t>Validation function</w:t>
+      </w:r>
+      <w:r>
+        <w:rPr>
+          <w:sz w:val="32"/>
+          <w:szCs w:val="32"/>
+        </w:rPr>
+        <w:t xml:space="preserve">: </w:t>
       </w:r>
       <w:r>
         <w:rPr>
@@ -1715,7 +1803,21 @@
           <w:sz w:val="32"/>
           <w:szCs w:val="32"/>
         </w:rPr>
-        <w:t xml:space="preserve">Slider (Ranged input) example : </w:t>
+        <w:t xml:space="preserve">Slider (Ranged input) </w:t>
+      </w:r>
+      <w:r>
+        <w:rPr>
+          <w:sz w:val="32"/>
+          <w:szCs w:val="32"/>
+        </w:rPr>
+        <w:t>example</w:t>
+      </w:r>
+      <w:r>
+        <w:rPr>
+          <w:sz w:val="32"/>
+          <w:szCs w:val="32"/>
+        </w:rPr>
+        <w:t xml:space="preserve">: </w:t>
       </w:r>
       <w:r>
         <w:rPr>
@@ -1825,7 +1927,6 @@
         </w:rPr>
         <w:br/>
       </w:r>
-      <w:bookmarkStart w:id="0" w:name="_GoBack"/>
       <w:r>
         <w:rPr>
           <w:sz w:val="32"/>
@@ -1867,6 +1968,464 @@
           </wp:inline>
         </w:drawing>
       </w:r>
+    </w:p>
+    <w:p>
+      <w:pPr>
+        <w:bidi w:val="0"/>
+        <w:rPr>
+          <w:sz w:val="32"/>
+          <w:szCs w:val="32"/>
+        </w:rPr>
+      </w:pPr>
+    </w:p>
+    <w:p>
+      <w:pPr>
+        <w:bidi w:val="0"/>
+        <w:rPr>
+          <w:sz w:val="32"/>
+          <w:szCs w:val="32"/>
+        </w:rPr>
+      </w:pPr>
+    </w:p>
+    <w:p>
+      <w:pPr>
+        <w:bidi w:val="0"/>
+        <w:rPr>
+          <w:sz w:val="32"/>
+          <w:szCs w:val="32"/>
+        </w:rPr>
+      </w:pPr>
+    </w:p>
+    <w:p>
+      <w:pPr>
+        <w:bidi w:val="0"/>
+        <w:rPr>
+          <w:sz w:val="32"/>
+          <w:szCs w:val="32"/>
+        </w:rPr>
+      </w:pPr>
+    </w:p>
+    <w:p>
+      <w:pPr>
+        <w:bidi w:val="0"/>
+        <w:rPr>
+          <w:sz w:val="32"/>
+          <w:szCs w:val="32"/>
+        </w:rPr>
+      </w:pPr>
+    </w:p>
+    <w:p>
+      <w:pPr>
+        <w:bidi w:val="0"/>
+        <w:rPr>
+          <w:sz w:val="32"/>
+          <w:szCs w:val="32"/>
+        </w:rPr>
+      </w:pPr>
+    </w:p>
+    <w:p>
+      <w:pPr>
+        <w:bidi w:val="0"/>
+        <w:rPr>
+          <w:sz w:val="32"/>
+          <w:szCs w:val="32"/>
+        </w:rPr>
+      </w:pPr>
+    </w:p>
+    <w:p>
+      <w:pPr>
+        <w:bidi w:val="0"/>
+        <w:rPr>
+          <w:sz w:val="32"/>
+          <w:szCs w:val="32"/>
+        </w:rPr>
+      </w:pPr>
+    </w:p>
+    <w:p>
+      <w:pPr>
+        <w:jc w:val="center"/>
+        <w:rPr>
+          <w:sz w:val="32"/>
+          <w:szCs w:val="32"/>
+        </w:rPr>
+      </w:pPr>
+      <w:r>
+        <w:rPr>
+          <w:sz w:val="32"/>
+          <w:szCs w:val="32"/>
+        </w:rPr>
+        <w:lastRenderedPageBreak/>
+        <w:t xml:space="preserve">Working with custom components: </w:t>
+      </w:r>
+    </w:p>
+    <w:p>
+      <w:pPr>
+        <w:jc w:val="center"/>
+        <w:rPr>
+          <w:sz w:val="32"/>
+          <w:szCs w:val="32"/>
+        </w:rPr>
+      </w:pPr>
+    </w:p>
+    <w:p>
+      <w:pPr>
+        <w:rPr>
+          <w:sz w:val="32"/>
+          <w:szCs w:val="32"/>
+          <w:rtl/>
+        </w:rPr>
+      </w:pPr>
+      <w:r>
+        <w:rPr>
+          <w:rFonts w:hint="cs"/>
+          <w:sz w:val="32"/>
+          <w:szCs w:val="32"/>
+          <w:rtl/>
+        </w:rPr>
+        <w:t xml:space="preserve">המוטיבציה היא לעשות לנו את החיים קלים יותר: </w:t>
+      </w:r>
+      <w:r>
+        <w:rPr>
+          <w:sz w:val="32"/>
+          <w:szCs w:val="32"/>
+          <w:rtl/>
+        </w:rPr>
+        <w:br/>
+      </w:r>
+      <w:r>
+        <w:rPr>
+          <w:rFonts w:cs="Arial"/>
+          <w:sz w:val="32"/>
+          <w:szCs w:val="32"/>
+          <w:rtl/>
+        </w:rPr>
+        <w:drawing>
+          <wp:inline distT="0" distB="0" distL="0" distR="0" wp14:anchorId="3F87E374" wp14:editId="327D3BD5">
+            <wp:extent cx="7020560" cy="790575"/>
+            <wp:effectExtent l="0" t="0" r="8890" b="9525"/>
+            <wp:docPr id="13" name="תמונה 13"/>
+            <wp:cNvGraphicFramePr>
+              <a:graphicFrameLocks xmlns:a="http://schemas.openxmlformats.org/drawingml/2006/main" noChangeAspect="1"/>
+            </wp:cNvGraphicFramePr>
+            <a:graphic xmlns:a="http://schemas.openxmlformats.org/drawingml/2006/main">
+              <a:graphicData uri="http://schemas.openxmlformats.org/drawingml/2006/picture">
+                <pic:pic xmlns:pic="http://schemas.openxmlformats.org/drawingml/2006/picture">
+                  <pic:nvPicPr>
+                    <pic:cNvPr id="1" name=""/>
+                    <pic:cNvPicPr/>
+                  </pic:nvPicPr>
+                  <pic:blipFill>
+                    <a:blip r:embed="rId16"/>
+                    <a:stretch>
+                      <a:fillRect/>
+                    </a:stretch>
+                  </pic:blipFill>
+                  <pic:spPr>
+                    <a:xfrm>
+                      <a:off x="0" y="0"/>
+                      <a:ext cx="7020560" cy="790575"/>
+                    </a:xfrm>
+                    <a:prstGeom prst="rect">
+                      <a:avLst/>
+                    </a:prstGeom>
+                  </pic:spPr>
+                </pic:pic>
+              </a:graphicData>
+            </a:graphic>
+          </wp:inline>
+        </w:drawing>
+      </w:r>
+      <w:r>
+        <w:rPr>
+          <w:sz w:val="32"/>
+          <w:szCs w:val="32"/>
+        </w:rPr>
+        <w:br/>
+      </w:r>
+      <w:r>
+        <w:rPr>
+          <w:sz w:val="32"/>
+          <w:szCs w:val="32"/>
+        </w:rPr>
+        <w:br/>
+      </w:r>
+      <w:r>
+        <w:rPr>
+          <w:rFonts w:hint="cs"/>
+          <w:sz w:val="32"/>
+          <w:szCs w:val="32"/>
+          <w:rtl/>
+        </w:rPr>
+        <w:t xml:space="preserve">למשל אם יש לנו אינפוט משלנו: </w:t>
+      </w:r>
+      <w:r>
+        <w:rPr>
+          <w:sz w:val="32"/>
+          <w:szCs w:val="32"/>
+        </w:rPr>
+        <w:br/>
+      </w:r>
+      <w:r>
+        <w:rPr>
+          <w:sz w:val="32"/>
+          <w:szCs w:val="32"/>
+        </w:rPr>
+        <w:br/>
+      </w:r>
+      <w:r>
+        <w:rPr>
+          <w:sz w:val="32"/>
+          <w:szCs w:val="32"/>
+        </w:rPr>
+        <w:drawing>
+          <wp:inline distT="0" distB="0" distL="0" distR="0" wp14:anchorId="2027A4BB" wp14:editId="5ED5B9BF">
+            <wp:extent cx="7020560" cy="5488940"/>
+            <wp:effectExtent l="0" t="0" r="8890" b="0"/>
+            <wp:docPr id="8" name="תמונה 8"/>
+            <wp:cNvGraphicFramePr>
+              <a:graphicFrameLocks xmlns:a="http://schemas.openxmlformats.org/drawingml/2006/main" noChangeAspect="1"/>
+            </wp:cNvGraphicFramePr>
+            <a:graphic xmlns:a="http://schemas.openxmlformats.org/drawingml/2006/main">
+              <a:graphicData uri="http://schemas.openxmlformats.org/drawingml/2006/picture">
+                <pic:pic xmlns:pic="http://schemas.openxmlformats.org/drawingml/2006/picture">
+                  <pic:nvPicPr>
+                    <pic:cNvPr id="1" name=""/>
+                    <pic:cNvPicPr/>
+                  </pic:nvPicPr>
+                  <pic:blipFill>
+                    <a:blip r:embed="rId17"/>
+                    <a:stretch>
+                      <a:fillRect/>
+                    </a:stretch>
+                  </pic:blipFill>
+                  <pic:spPr>
+                    <a:xfrm>
+                      <a:off x="0" y="0"/>
+                      <a:ext cx="7020560" cy="5488940"/>
+                    </a:xfrm>
+                    <a:prstGeom prst="rect">
+                      <a:avLst/>
+                    </a:prstGeom>
+                  </pic:spPr>
+                </pic:pic>
+              </a:graphicData>
+            </a:graphic>
+          </wp:inline>
+        </w:drawing>
+      </w:r>
+    </w:p>
+    <w:p>
+      <w:pPr>
+        <w:ind w:left="-104" w:firstLine="104"/>
+        <w:rPr>
+          <w:sz w:val="32"/>
+          <w:szCs w:val="32"/>
+        </w:rPr>
+      </w:pPr>
+      <w:r>
+        <w:rPr>
+          <w:rFonts w:hint="cs"/>
+          <w:sz w:val="32"/>
+          <w:szCs w:val="32"/>
+          <w:rtl/>
+        </w:rPr>
+        <w:t xml:space="preserve">ורוצים לדחוף אותו לתוך טופס נשתמש ב </w:t>
+      </w:r>
+      <w:r>
+        <w:rPr>
+          <w:rFonts w:hint="cs"/>
+          <w:sz w:val="32"/>
+          <w:szCs w:val="32"/>
+        </w:rPr>
+        <w:t>C</w:t>
+      </w:r>
+      <w:r>
+        <w:rPr>
+          <w:sz w:val="32"/>
+          <w:szCs w:val="32"/>
+        </w:rPr>
+        <w:t xml:space="preserve">ontroller </w:t>
+      </w:r>
+      <w:r>
+        <w:rPr>
+          <w:rFonts w:hint="cs"/>
+          <w:sz w:val="32"/>
+          <w:szCs w:val="32"/>
+          <w:rtl/>
+        </w:rPr>
+        <w:t xml:space="preserve"> שמגיע מהספרייה : </w:t>
+      </w:r>
+      <w:r>
+        <w:rPr>
+          <w:sz w:val="32"/>
+          <w:szCs w:val="32"/>
+        </w:rPr>
+        <w:br/>
+      </w:r>
+      <w:r>
+        <w:rPr>
+          <w:rFonts w:hint="cs"/>
+          <w:sz w:val="32"/>
+          <w:szCs w:val="32"/>
+          <w:rtl/>
+        </w:rPr>
+        <w:t xml:space="preserve">הפעם נשתמש בהוק בצורה הזו : </w:t>
+      </w:r>
+      <w:r>
+        <w:rPr>
+          <w:sz w:val="32"/>
+          <w:szCs w:val="32"/>
+          <w:rtl/>
+        </w:rPr>
+        <w:br/>
+      </w:r>
+      <w:r>
+        <w:rPr>
+          <w:sz w:val="32"/>
+          <w:szCs w:val="32"/>
+          <w:rtl/>
+        </w:rPr>
+        <w:lastRenderedPageBreak/>
+        <w:br/>
+      </w:r>
+      <w:r>
+        <w:rPr>
+          <w:rFonts w:cs="Arial"/>
+          <w:sz w:val="32"/>
+          <w:szCs w:val="32"/>
+          <w:rtl/>
+        </w:rPr>
+        <w:drawing>
+          <wp:inline distT="0" distB="0" distL="0" distR="0" wp14:anchorId="5BFD766A" wp14:editId="25B49F98">
+            <wp:extent cx="4315427" cy="1486107"/>
+            <wp:effectExtent l="0" t="0" r="9525" b="0"/>
+            <wp:docPr id="9" name="תמונה 9"/>
+            <wp:cNvGraphicFramePr>
+              <a:graphicFrameLocks xmlns:a="http://schemas.openxmlformats.org/drawingml/2006/main" noChangeAspect="1"/>
+            </wp:cNvGraphicFramePr>
+            <a:graphic xmlns:a="http://schemas.openxmlformats.org/drawingml/2006/main">
+              <a:graphicData uri="http://schemas.openxmlformats.org/drawingml/2006/picture">
+                <pic:pic xmlns:pic="http://schemas.openxmlformats.org/drawingml/2006/picture">
+                  <pic:nvPicPr>
+                    <pic:cNvPr id="1" name=""/>
+                    <pic:cNvPicPr/>
+                  </pic:nvPicPr>
+                  <pic:blipFill>
+                    <a:blip r:embed="rId18"/>
+                    <a:stretch>
+                      <a:fillRect/>
+                    </a:stretch>
+                  </pic:blipFill>
+                  <pic:spPr>
+                    <a:xfrm>
+                      <a:off x="0" y="0"/>
+                      <a:ext cx="4315427" cy="1486107"/>
+                    </a:xfrm>
+                    <a:prstGeom prst="rect">
+                      <a:avLst/>
+                    </a:prstGeom>
+                  </pic:spPr>
+                </pic:pic>
+              </a:graphicData>
+            </a:graphic>
+          </wp:inline>
+        </w:drawing>
+      </w:r>
+    </w:p>
+    <w:p>
+      <w:pPr>
+        <w:rPr>
+          <w:sz w:val="32"/>
+          <w:szCs w:val="32"/>
+        </w:rPr>
+      </w:pPr>
+    </w:p>
+    <w:p>
+      <w:pPr>
+        <w:rPr>
+          <w:rFonts w:hint="cs"/>
+          <w:sz w:val="32"/>
+          <w:szCs w:val="32"/>
+          <w:rtl/>
+        </w:rPr>
+      </w:pPr>
+      <w:r>
+        <w:rPr>
+          <w:sz w:val="32"/>
+          <w:szCs w:val="32"/>
+          <w:rtl/>
+        </w:rPr>
+        <w:br/>
+      </w:r>
+    </w:p>
+    <w:p>
+      <w:pPr>
+        <w:bidi w:val="0"/>
+        <w:rPr>
+          <w:sz w:val="32"/>
+          <w:szCs w:val="32"/>
+        </w:rPr>
+      </w:pPr>
+      <w:r>
+        <w:rPr>
+          <w:sz w:val="32"/>
+          <w:szCs w:val="32"/>
+        </w:rPr>
+        <w:drawing>
+          <wp:inline distT="0" distB="0" distL="0" distR="0" wp14:anchorId="554E242F" wp14:editId="5CF3E296">
+            <wp:extent cx="7020560" cy="5862955"/>
+            <wp:effectExtent l="0" t="0" r="8890" b="4445"/>
+            <wp:docPr id="11" name="תמונה 11"/>
+            <wp:cNvGraphicFramePr>
+              <a:graphicFrameLocks xmlns:a="http://schemas.openxmlformats.org/drawingml/2006/main" noChangeAspect="1"/>
+            </wp:cNvGraphicFramePr>
+            <a:graphic xmlns:a="http://schemas.openxmlformats.org/drawingml/2006/main">
+              <a:graphicData uri="http://schemas.openxmlformats.org/drawingml/2006/picture">
+                <pic:pic xmlns:pic="http://schemas.openxmlformats.org/drawingml/2006/picture">
+                  <pic:nvPicPr>
+                    <pic:cNvPr id="1" name=""/>
+                    <pic:cNvPicPr/>
+                  </pic:nvPicPr>
+                  <pic:blipFill>
+                    <a:blip r:embed="rId19"/>
+                    <a:stretch>
+                      <a:fillRect/>
+                    </a:stretch>
+                  </pic:blipFill>
+                  <pic:spPr>
+                    <a:xfrm>
+                      <a:off x="0" y="0"/>
+                      <a:ext cx="7020560" cy="5862955"/>
+                    </a:xfrm>
+                    <a:prstGeom prst="rect">
+                      <a:avLst/>
+                    </a:prstGeom>
+                  </pic:spPr>
+                </pic:pic>
+              </a:graphicData>
+            </a:graphic>
+          </wp:inline>
+        </w:drawing>
+      </w:r>
+    </w:p>
+    <w:p>
+      <w:pPr>
+        <w:bidi w:val="0"/>
+        <w:rPr>
+          <w:sz w:val="32"/>
+          <w:szCs w:val="32"/>
+        </w:rPr>
+      </w:pPr>
+    </w:p>
+    <w:p>
+      <w:pPr>
+        <w:bidi w:val="0"/>
+        <w:rPr>
+          <w:sz w:val="32"/>
+          <w:szCs w:val="32"/>
+        </w:rPr>
+      </w:pPr>
+      <w:bookmarkStart w:id="0" w:name="_GoBack"/>
       <w:bookmarkEnd w:id="0"/>
     </w:p>
     <w:sectPr>

</xml_diff>

<commit_message>
Add controller examples to docs
</commit_message>
<xml_diff>
--- a/React hook form.docx
+++ b/React hook form.docx
@@ -285,7 +285,6 @@
           <w:p>
             <w:pPr>
               <w:rPr>
-                <w:rFonts w:hint="cs"/>
                 <w:sz w:val="32"/>
                 <w:szCs w:val="32"/>
                 <w:rtl/>
@@ -1566,6 +1565,7 @@
       </w:r>
       <w:r>
         <w:rPr>
+          <w:noProof/>
           <w:sz w:val="32"/>
           <w:szCs w:val="32"/>
         </w:rPr>
@@ -1660,6 +1660,7 @@
       </w:r>
       <w:r>
         <w:rPr>
+          <w:noProof/>
           <w:sz w:val="32"/>
           <w:szCs w:val="32"/>
         </w:rPr>
@@ -1835,6 +1836,7 @@
       </w:r>
       <w:r>
         <w:rPr>
+          <w:noProof/>
           <w:sz w:val="32"/>
           <w:szCs w:val="32"/>
         </w:rPr>
@@ -1929,6 +1931,7 @@
       </w:r>
       <w:r>
         <w:rPr>
+          <w:noProof/>
           <w:sz w:val="32"/>
           <w:szCs w:val="32"/>
         </w:rPr>
@@ -2095,6 +2098,7 @@
       <w:r>
         <w:rPr>
           <w:rFonts w:cs="Arial"/>
+          <w:noProof/>
           <w:sz w:val="32"/>
           <w:szCs w:val="32"/>
           <w:rtl/>
@@ -2174,6 +2178,7 @@
       </w:r>
       <w:r>
         <w:rPr>
+          <w:noProof/>
           <w:sz w:val="32"/>
           <w:szCs w:val="32"/>
         </w:rPr>
@@ -2291,6 +2296,7 @@
       <w:r>
         <w:rPr>
           <w:rFonts w:cs="Arial"/>
+          <w:noProof/>
           <w:sz w:val="32"/>
           <w:szCs w:val="32"/>
           <w:rtl/>
@@ -2343,32 +2349,31 @@
     <w:p>
       <w:pPr>
         <w:rPr>
-          <w:rFonts w:hint="cs"/>
-          <w:sz w:val="32"/>
-          <w:szCs w:val="32"/>
-          <w:rtl/>
-        </w:rPr>
-      </w:pPr>
-      <w:r>
-        <w:rPr>
-          <w:sz w:val="32"/>
-          <w:szCs w:val="32"/>
-          <w:rtl/>
-        </w:rPr>
-        <w:br/>
-      </w:r>
-    </w:p>
-    <w:p>
-      <w:pPr>
-        <w:bidi w:val="0"/>
-        <w:rPr>
-          <w:sz w:val="32"/>
-          <w:szCs w:val="32"/>
-        </w:rPr>
-      </w:pPr>
-      <w:bookmarkStart w:id="0" w:name="_GoBack"/>
-      <w:r>
-        <w:rPr>
+          <w:sz w:val="32"/>
+          <w:szCs w:val="32"/>
+          <w:rtl/>
+        </w:rPr>
+      </w:pPr>
+      <w:r>
+        <w:rPr>
+          <w:sz w:val="32"/>
+          <w:szCs w:val="32"/>
+          <w:rtl/>
+        </w:rPr>
+        <w:br/>
+      </w:r>
+    </w:p>
+    <w:p>
+      <w:pPr>
+        <w:bidi w:val="0"/>
+        <w:rPr>
+          <w:sz w:val="32"/>
+          <w:szCs w:val="32"/>
+        </w:rPr>
+      </w:pPr>
+      <w:r>
+        <w:rPr>
+          <w:noProof/>
           <w:sz w:val="32"/>
           <w:szCs w:val="32"/>
         </w:rPr>
@@ -2408,7 +2413,480 @@
           </wp:inline>
         </w:drawing>
       </w:r>
+    </w:p>
+    <w:p>
+      <w:pPr>
+        <w:bidi w:val="0"/>
+        <w:rPr>
+          <w:sz w:val="32"/>
+          <w:szCs w:val="32"/>
+        </w:rPr>
+      </w:pPr>
+      <w:r>
+        <w:rPr>
+          <w:sz w:val="32"/>
+          <w:szCs w:val="32"/>
+        </w:rPr>
+        <w:lastRenderedPageBreak/>
+        <w:t>Email with controller</w:t>
+      </w:r>
+    </w:p>
+    <w:p>
+      <w:pPr>
+        <w:bidi w:val="0"/>
+        <w:rPr>
+          <w:sz w:val="32"/>
+          <w:szCs w:val="32"/>
+        </w:rPr>
+      </w:pPr>
+      <w:r>
+        <w:rPr>
+          <w:sz w:val="32"/>
+          <w:szCs w:val="32"/>
+        </w:rPr>
+        <w:drawing>
+          <wp:inline distT="0" distB="0" distL="0" distR="0" wp14:anchorId="4447099F" wp14:editId="7CAB14B0">
+            <wp:extent cx="7020560" cy="4514850"/>
+            <wp:effectExtent l="0" t="0" r="8890" b="0"/>
+            <wp:docPr id="10" name="תמונה 10"/>
+            <wp:cNvGraphicFramePr>
+              <a:graphicFrameLocks xmlns:a="http://schemas.openxmlformats.org/drawingml/2006/main" noChangeAspect="1"/>
+            </wp:cNvGraphicFramePr>
+            <a:graphic xmlns:a="http://schemas.openxmlformats.org/drawingml/2006/main">
+              <a:graphicData uri="http://schemas.openxmlformats.org/drawingml/2006/picture">
+                <pic:pic xmlns:pic="http://schemas.openxmlformats.org/drawingml/2006/picture">
+                  <pic:nvPicPr>
+                    <pic:cNvPr id="1" name=""/>
+                    <pic:cNvPicPr/>
+                  </pic:nvPicPr>
+                  <pic:blipFill>
+                    <a:blip r:embed="rId20"/>
+                    <a:stretch>
+                      <a:fillRect/>
+                    </a:stretch>
+                  </pic:blipFill>
+                  <pic:spPr>
+                    <a:xfrm>
+                      <a:off x="0" y="0"/>
+                      <a:ext cx="7020560" cy="4514850"/>
+                    </a:xfrm>
+                    <a:prstGeom prst="rect">
+                      <a:avLst/>
+                    </a:prstGeom>
+                  </pic:spPr>
+                </pic:pic>
+              </a:graphicData>
+            </a:graphic>
+          </wp:inline>
+        </w:drawing>
+      </w:r>
+      <w:r>
+        <w:rPr>
+          <w:sz w:val="32"/>
+          <w:szCs w:val="32"/>
+        </w:rPr>
+        <w:br/>
+      </w:r>
+      <w:r>
+        <w:rPr>
+          <w:sz w:val="32"/>
+          <w:szCs w:val="32"/>
+        </w:rPr>
+        <w:br/>
+      </w:r>
+      <w:r>
+        <w:rPr>
+          <w:sz w:val="32"/>
+          <w:szCs w:val="32"/>
+        </w:rPr>
+        <w:br/>
+        <w:t xml:space="preserve">Date with controller : </w:t>
+      </w:r>
+      <w:r>
+        <w:rPr>
+          <w:sz w:val="32"/>
+          <w:szCs w:val="32"/>
+        </w:rPr>
+        <w:br/>
+      </w:r>
+      <w:r>
+        <w:rPr>
+          <w:sz w:val="32"/>
+          <w:szCs w:val="32"/>
+        </w:rPr>
+        <w:lastRenderedPageBreak/>
+        <w:drawing>
+          <wp:inline distT="0" distB="0" distL="0" distR="0" wp14:anchorId="1C0D0C07" wp14:editId="68630250">
+            <wp:extent cx="7020560" cy="4359275"/>
+            <wp:effectExtent l="0" t="0" r="8890" b="3175"/>
+            <wp:docPr id="12" name="תמונה 12"/>
+            <wp:cNvGraphicFramePr>
+              <a:graphicFrameLocks xmlns:a="http://schemas.openxmlformats.org/drawingml/2006/main" noChangeAspect="1"/>
+            </wp:cNvGraphicFramePr>
+            <a:graphic xmlns:a="http://schemas.openxmlformats.org/drawingml/2006/main">
+              <a:graphicData uri="http://schemas.openxmlformats.org/drawingml/2006/picture">
+                <pic:pic xmlns:pic="http://schemas.openxmlformats.org/drawingml/2006/picture">
+                  <pic:nvPicPr>
+                    <pic:cNvPr id="1" name=""/>
+                    <pic:cNvPicPr/>
+                  </pic:nvPicPr>
+                  <pic:blipFill>
+                    <a:blip r:embed="rId21"/>
+                    <a:stretch>
+                      <a:fillRect/>
+                    </a:stretch>
+                  </pic:blipFill>
+                  <pic:spPr>
+                    <a:xfrm>
+                      <a:off x="0" y="0"/>
+                      <a:ext cx="7020560" cy="4359275"/>
+                    </a:xfrm>
+                    <a:prstGeom prst="rect">
+                      <a:avLst/>
+                    </a:prstGeom>
+                  </pic:spPr>
+                </pic:pic>
+              </a:graphicData>
+            </a:graphic>
+          </wp:inline>
+        </w:drawing>
+      </w:r>
+      <w:r>
+        <w:rPr>
+          <w:sz w:val="32"/>
+          <w:szCs w:val="32"/>
+        </w:rPr>
+        <w:br/>
+      </w:r>
+    </w:p>
+    <w:p>
+      <w:pPr>
+        <w:bidi w:val="0"/>
+        <w:rPr>
+          <w:sz w:val="32"/>
+          <w:szCs w:val="32"/>
+        </w:rPr>
+      </w:pPr>
+      <w:r>
+        <w:rPr>
+          <w:sz w:val="32"/>
+          <w:szCs w:val="32"/>
+        </w:rPr>
+        <w:t xml:space="preserve">Custom select with controller : </w:t>
+      </w:r>
+      <w:r>
+        <w:rPr>
+          <w:sz w:val="32"/>
+          <w:szCs w:val="32"/>
+        </w:rPr>
+        <w:br/>
+      </w:r>
+      <w:r>
+        <w:rPr>
+          <w:sz w:val="32"/>
+          <w:szCs w:val="32"/>
+        </w:rPr>
+        <w:br/>
+      </w:r>
+      <w:r>
+        <w:rPr>
+          <w:sz w:val="32"/>
+          <w:szCs w:val="32"/>
+        </w:rPr>
+        <w:lastRenderedPageBreak/>
+        <w:drawing>
+          <wp:inline distT="0" distB="0" distL="0" distR="0" wp14:anchorId="4F8A8B10" wp14:editId="1105C519">
+            <wp:extent cx="6887536" cy="6496957"/>
+            <wp:effectExtent l="0" t="0" r="8890" b="0"/>
+            <wp:docPr id="14" name="תמונה 14"/>
+            <wp:cNvGraphicFramePr>
+              <a:graphicFrameLocks xmlns:a="http://schemas.openxmlformats.org/drawingml/2006/main" noChangeAspect="1"/>
+            </wp:cNvGraphicFramePr>
+            <a:graphic xmlns:a="http://schemas.openxmlformats.org/drawingml/2006/main">
+              <a:graphicData uri="http://schemas.openxmlformats.org/drawingml/2006/picture">
+                <pic:pic xmlns:pic="http://schemas.openxmlformats.org/drawingml/2006/picture">
+                  <pic:nvPicPr>
+                    <pic:cNvPr id="1" name=""/>
+                    <pic:cNvPicPr/>
+                  </pic:nvPicPr>
+                  <pic:blipFill>
+                    <a:blip r:embed="rId22"/>
+                    <a:stretch>
+                      <a:fillRect/>
+                    </a:stretch>
+                  </pic:blipFill>
+                  <pic:spPr>
+                    <a:xfrm>
+                      <a:off x="0" y="0"/>
+                      <a:ext cx="6887536" cy="6496957"/>
+                    </a:xfrm>
+                    <a:prstGeom prst="rect">
+                      <a:avLst/>
+                    </a:prstGeom>
+                  </pic:spPr>
+                </pic:pic>
+              </a:graphicData>
+            </a:graphic>
+          </wp:inline>
+        </w:drawing>
+      </w:r>
+      <w:r>
+        <w:rPr>
+          <w:sz w:val="32"/>
+          <w:szCs w:val="32"/>
+        </w:rPr>
+        <w:br/>
+      </w:r>
+      <w:r>
+        <w:rPr>
+          <w:sz w:val="32"/>
+          <w:szCs w:val="32"/>
+        </w:rPr>
+        <w:br/>
+      </w:r>
+    </w:p>
+    <w:p>
+      <w:pPr>
+        <w:bidi w:val="0"/>
+        <w:rPr>
+          <w:sz w:val="32"/>
+          <w:szCs w:val="32"/>
+        </w:rPr>
+      </w:pPr>
+      <w:r>
+        <w:rPr>
+          <w:sz w:val="32"/>
+          <w:szCs w:val="32"/>
+        </w:rPr>
+        <w:t xml:space="preserve">Custom input type checkbox with controller: </w:t>
+      </w:r>
+      <w:r>
+        <w:rPr>
+          <w:sz w:val="32"/>
+          <w:szCs w:val="32"/>
+        </w:rPr>
+        <w:br/>
+      </w:r>
+      <w:r>
+        <w:rPr>
+          <w:sz w:val="32"/>
+          <w:szCs w:val="32"/>
+        </w:rPr>
+        <w:br/>
+      </w:r>
+      <w:r>
+        <w:rPr>
+          <w:sz w:val="32"/>
+          <w:szCs w:val="32"/>
+        </w:rPr>
+        <w:lastRenderedPageBreak/>
+        <w:drawing>
+          <wp:inline distT="0" distB="0" distL="0" distR="0" wp14:anchorId="1E5275FA" wp14:editId="5EBBA98A">
+            <wp:extent cx="7020560" cy="4003675"/>
+            <wp:effectExtent l="0" t="0" r="8890" b="0"/>
+            <wp:docPr id="15" name="תמונה 15"/>
+            <wp:cNvGraphicFramePr>
+              <a:graphicFrameLocks xmlns:a="http://schemas.openxmlformats.org/drawingml/2006/main" noChangeAspect="1"/>
+            </wp:cNvGraphicFramePr>
+            <a:graphic xmlns:a="http://schemas.openxmlformats.org/drawingml/2006/main">
+              <a:graphicData uri="http://schemas.openxmlformats.org/drawingml/2006/picture">
+                <pic:pic xmlns:pic="http://schemas.openxmlformats.org/drawingml/2006/picture">
+                  <pic:nvPicPr>
+                    <pic:cNvPr id="1" name=""/>
+                    <pic:cNvPicPr/>
+                  </pic:nvPicPr>
+                  <pic:blipFill>
+                    <a:blip r:embed="rId23"/>
+                    <a:stretch>
+                      <a:fillRect/>
+                    </a:stretch>
+                  </pic:blipFill>
+                  <pic:spPr>
+                    <a:xfrm>
+                      <a:off x="0" y="0"/>
+                      <a:ext cx="7020560" cy="4003675"/>
+                    </a:xfrm>
+                    <a:prstGeom prst="rect">
+                      <a:avLst/>
+                    </a:prstGeom>
+                  </pic:spPr>
+                </pic:pic>
+              </a:graphicData>
+            </a:graphic>
+          </wp:inline>
+        </w:drawing>
+      </w:r>
+      <w:r>
+        <w:rPr>
+          <w:sz w:val="32"/>
+          <w:szCs w:val="32"/>
+        </w:rPr>
+        <w:br/>
+      </w:r>
+      <w:r>
+        <w:rPr>
+          <w:sz w:val="32"/>
+          <w:szCs w:val="32"/>
+        </w:rPr>
+        <w:br/>
+      </w:r>
+      <w:r>
+        <w:rPr>
+          <w:sz w:val="32"/>
+          <w:szCs w:val="32"/>
+        </w:rPr>
+        <w:br/>
+      </w:r>
+      <w:r>
+        <w:rPr>
+          <w:sz w:val="32"/>
+          <w:szCs w:val="32"/>
+        </w:rPr>
+        <w:br/>
+      </w:r>
+      <w:r>
+        <w:rPr>
+          <w:sz w:val="32"/>
+          <w:szCs w:val="32"/>
+        </w:rPr>
+        <w:br/>
+        <w:t xml:space="preserve">Slider with controller : </w:t>
+      </w:r>
+      <w:r>
+        <w:rPr>
+          <w:sz w:val="32"/>
+          <w:szCs w:val="32"/>
+        </w:rPr>
+        <w:br/>
+      </w:r>
+      <w:r>
+        <w:rPr>
+          <w:sz w:val="32"/>
+          <w:szCs w:val="32"/>
+        </w:rPr>
+        <w:lastRenderedPageBreak/>
+        <w:drawing>
+          <wp:inline distT="0" distB="0" distL="0" distR="0" wp14:anchorId="01D672F6" wp14:editId="3E06A496">
+            <wp:extent cx="7020560" cy="6662420"/>
+            <wp:effectExtent l="0" t="0" r="8890" b="5080"/>
+            <wp:docPr id="16" name="תמונה 16"/>
+            <wp:cNvGraphicFramePr>
+              <a:graphicFrameLocks xmlns:a="http://schemas.openxmlformats.org/drawingml/2006/main" noChangeAspect="1"/>
+            </wp:cNvGraphicFramePr>
+            <a:graphic xmlns:a="http://schemas.openxmlformats.org/drawingml/2006/main">
+              <a:graphicData uri="http://schemas.openxmlformats.org/drawingml/2006/picture">
+                <pic:pic xmlns:pic="http://schemas.openxmlformats.org/drawingml/2006/picture">
+                  <pic:nvPicPr>
+                    <pic:cNvPr id="1" name=""/>
+                    <pic:cNvPicPr/>
+                  </pic:nvPicPr>
+                  <pic:blipFill>
+                    <a:blip r:embed="rId24"/>
+                    <a:stretch>
+                      <a:fillRect/>
+                    </a:stretch>
+                  </pic:blipFill>
+                  <pic:spPr>
+                    <a:xfrm>
+                      <a:off x="0" y="0"/>
+                      <a:ext cx="7020560" cy="6662420"/>
+                    </a:xfrm>
+                    <a:prstGeom prst="rect">
+                      <a:avLst/>
+                    </a:prstGeom>
+                  </pic:spPr>
+                </pic:pic>
+              </a:graphicData>
+            </a:graphic>
+          </wp:inline>
+        </w:drawing>
+      </w:r>
+      <w:r>
+        <w:rPr>
+          <w:sz w:val="32"/>
+          <w:szCs w:val="32"/>
+        </w:rPr>
+        <w:br/>
+      </w:r>
+      <w:r>
+        <w:rPr>
+          <w:sz w:val="32"/>
+          <w:szCs w:val="32"/>
+        </w:rPr>
+        <w:br/>
+      </w:r>
+      <w:r>
+        <w:rPr>
+          <w:sz w:val="32"/>
+          <w:szCs w:val="32"/>
+        </w:rPr>
+        <w:br/>
+      </w:r>
+      <w:r>
+        <w:rPr>
+          <w:sz w:val="32"/>
+          <w:szCs w:val="32"/>
+        </w:rPr>
+        <w:br/>
+      </w:r>
+      <w:bookmarkStart w:id="0" w:name="_GoBack"/>
+      <w:r>
+        <w:rPr>
+          <w:sz w:val="32"/>
+          <w:szCs w:val="32"/>
+        </w:rPr>
+        <w:lastRenderedPageBreak/>
+        <w:t xml:space="preserve">Radio with controller: </w:t>
+      </w:r>
+      <w:r>
+        <w:rPr>
+          <w:sz w:val="32"/>
+          <w:szCs w:val="32"/>
+        </w:rPr>
+        <w:br/>
+      </w:r>
       <w:bookmarkEnd w:id="0"/>
+      <w:r>
+        <w:rPr>
+          <w:sz w:val="32"/>
+          <w:szCs w:val="32"/>
+        </w:rPr>
+        <w:drawing>
+          <wp:inline distT="0" distB="0" distL="0" distR="0" wp14:anchorId="38C9A6F3" wp14:editId="5642CA2B">
+            <wp:extent cx="7020560" cy="7334250"/>
+            <wp:effectExtent l="0" t="0" r="8890" b="0"/>
+            <wp:docPr id="17" name="תמונה 17"/>
+            <wp:cNvGraphicFramePr>
+              <a:graphicFrameLocks xmlns:a="http://schemas.openxmlformats.org/drawingml/2006/main" noChangeAspect="1"/>
+            </wp:cNvGraphicFramePr>
+            <a:graphic xmlns:a="http://schemas.openxmlformats.org/drawingml/2006/main">
+              <a:graphicData uri="http://schemas.openxmlformats.org/drawingml/2006/picture">
+                <pic:pic xmlns:pic="http://schemas.openxmlformats.org/drawingml/2006/picture">
+                  <pic:nvPicPr>
+                    <pic:cNvPr id="1" name=""/>
+                    <pic:cNvPicPr/>
+                  </pic:nvPicPr>
+                  <pic:blipFill>
+                    <a:blip r:embed="rId25"/>
+                    <a:stretch>
+                      <a:fillRect/>
+                    </a:stretch>
+                  </pic:blipFill>
+                  <pic:spPr>
+                    <a:xfrm>
+                      <a:off x="0" y="0"/>
+                      <a:ext cx="7020560" cy="7334250"/>
+                    </a:xfrm>
+                    <a:prstGeom prst="rect">
+                      <a:avLst/>
+                    </a:prstGeom>
+                  </pic:spPr>
+                </pic:pic>
+              </a:graphicData>
+            </a:graphic>
+          </wp:inline>
+        </w:drawing>
+      </w:r>
     </w:p>
     <w:sectPr>
       <w:pgSz w:w="11906" w:h="16838"/>

</xml_diff>

<commit_message>
Add examples using mui
</commit_message>
<xml_diff>
--- a/React hook form.docx
+++ b/React hook form.docx
@@ -2828,29 +2828,21 @@
           <w:szCs w:val="32"/>
         </w:rPr>
         <w:br/>
-      </w:r>
-      <w:bookmarkStart w:id="0" w:name="_GoBack"/>
+        <w:t xml:space="preserve">Radio with controller: </w:t>
+      </w:r>
+      <w:r>
+        <w:rPr>
+          <w:sz w:val="32"/>
+          <w:szCs w:val="32"/>
+        </w:rPr>
+        <w:br/>
+      </w:r>
       <w:r>
         <w:rPr>
           <w:sz w:val="32"/>
           <w:szCs w:val="32"/>
         </w:rPr>
         <w:lastRenderedPageBreak/>
-        <w:t xml:space="preserve">Radio with controller: </w:t>
-      </w:r>
-      <w:r>
-        <w:rPr>
-          <w:sz w:val="32"/>
-          <w:szCs w:val="32"/>
-        </w:rPr>
-        <w:br/>
-      </w:r>
-      <w:bookmarkEnd w:id="0"/>
-      <w:r>
-        <w:rPr>
-          <w:sz w:val="32"/>
-          <w:szCs w:val="32"/>
-        </w:rPr>
         <w:drawing>
           <wp:inline distT="0" distB="0" distL="0" distR="0" wp14:anchorId="38C9A6F3" wp14:editId="5642CA2B">
             <wp:extent cx="7020560" cy="7334250"/>
@@ -2887,6 +2879,121 @@
           </wp:inline>
         </w:drawing>
       </w:r>
+      <w:r>
+        <w:rPr>
+          <w:sz w:val="32"/>
+          <w:szCs w:val="32"/>
+        </w:rPr>
+        <w:br/>
+      </w:r>
+      <w:r>
+        <w:rPr>
+          <w:sz w:val="32"/>
+          <w:szCs w:val="32"/>
+        </w:rPr>
+        <w:br/>
+      </w:r>
+      <w:r>
+        <w:rPr>
+          <w:sz w:val="32"/>
+          <w:szCs w:val="32"/>
+        </w:rPr>
+        <w:br/>
+      </w:r>
+      <w:r>
+        <w:rPr>
+          <w:sz w:val="32"/>
+          <w:szCs w:val="32"/>
+        </w:rPr>
+        <w:br/>
+      </w:r>
+      <w:r>
+        <w:rPr>
+          <w:sz w:val="32"/>
+          <w:szCs w:val="32"/>
+        </w:rPr>
+        <w:br/>
+      </w:r>
+      <w:r>
+        <w:rPr>
+          <w:sz w:val="32"/>
+          <w:szCs w:val="32"/>
+        </w:rPr>
+        <w:br/>
+      </w:r>
+      <w:r>
+        <w:rPr>
+          <w:sz w:val="32"/>
+          <w:szCs w:val="32"/>
+        </w:rPr>
+        <w:lastRenderedPageBreak/>
+        <w:br/>
+        <w:t xml:space="preserve">Custom Checkbox (coming from mui) with controller : </w:t>
+      </w:r>
+      <w:r>
+        <w:rPr>
+          <w:sz w:val="32"/>
+          <w:szCs w:val="32"/>
+        </w:rPr>
+        <w:br/>
+      </w:r>
+      <w:r>
+        <w:rPr>
+          <w:sz w:val="32"/>
+          <w:szCs w:val="32"/>
+        </w:rPr>
+        <w:br/>
+      </w:r>
+      <w:r>
+        <w:rPr>
+          <w:sz w:val="32"/>
+          <w:szCs w:val="32"/>
+        </w:rPr>
+        <w:br/>
+      </w:r>
+      <w:r>
+        <w:rPr>
+          <w:sz w:val="32"/>
+          <w:szCs w:val="32"/>
+        </w:rPr>
+        <w:drawing>
+          <wp:inline distT="0" distB="0" distL="0" distR="0" wp14:anchorId="2ABAE169" wp14:editId="749BA565">
+            <wp:extent cx="7020560" cy="4679950"/>
+            <wp:effectExtent l="0" t="0" r="8890" b="6350"/>
+            <wp:docPr id="18" name="תמונה 18"/>
+            <wp:cNvGraphicFramePr>
+              <a:graphicFrameLocks xmlns:a="http://schemas.openxmlformats.org/drawingml/2006/main" noChangeAspect="1"/>
+            </wp:cNvGraphicFramePr>
+            <a:graphic xmlns:a="http://schemas.openxmlformats.org/drawingml/2006/main">
+              <a:graphicData uri="http://schemas.openxmlformats.org/drawingml/2006/picture">
+                <pic:pic xmlns:pic="http://schemas.openxmlformats.org/drawingml/2006/picture">
+                  <pic:nvPicPr>
+                    <pic:cNvPr id="1" name=""/>
+                    <pic:cNvPicPr/>
+                  </pic:nvPicPr>
+                  <pic:blipFill>
+                    <a:blip r:embed="rId26"/>
+                    <a:stretch>
+                      <a:fillRect/>
+                    </a:stretch>
+                  </pic:blipFill>
+                  <pic:spPr>
+                    <a:xfrm>
+                      <a:off x="0" y="0"/>
+                      <a:ext cx="7020560" cy="4679950"/>
+                    </a:xfrm>
+                    <a:prstGeom prst="rect">
+                      <a:avLst/>
+                    </a:prstGeom>
+                  </pic:spPr>
+                </pic:pic>
+              </a:graphicData>
+            </a:graphic>
+          </wp:inline>
+        </w:drawing>
+      </w:r>
+      <w:bookmarkStart w:id="0" w:name="_GoBack"/>
+      <w:bookmarkEnd w:id="0"/>
     </w:p>
     <w:sectPr>
       <w:pgSz w:w="11906" w:h="16838"/>

</xml_diff>

<commit_message>
Explaining about the "field" field coming from controller
</commit_message>
<xml_diff>
--- a/React hook form.docx
+++ b/React hook form.docx
@@ -2225,6 +2225,7 @@
         <w:rPr>
           <w:sz w:val="32"/>
           <w:szCs w:val="32"/>
+          <w:rtl/>
         </w:rPr>
       </w:pPr>
       <w:r>
@@ -2340,6 +2341,327 @@
     </w:p>
     <w:p>
       <w:pPr>
+        <w:ind w:left="-104" w:firstLine="104"/>
+        <w:rPr>
+          <w:sz w:val="32"/>
+          <w:szCs w:val="32"/>
+          <w:rtl/>
+        </w:rPr>
+      </w:pPr>
+    </w:p>
+    <w:p>
+      <w:pPr>
+        <w:ind w:left="-104" w:firstLine="104"/>
+        <w:rPr>
+          <w:rFonts w:cs="Arial" w:hint="cs"/>
+          <w:sz w:val="32"/>
+          <w:szCs w:val="32"/>
+          <w:rtl/>
+        </w:rPr>
+      </w:pPr>
+      <w:r>
+        <w:rPr>
+          <w:rFonts w:hint="cs"/>
+          <w:sz w:val="32"/>
+          <w:szCs w:val="32"/>
+          <w:rtl/>
+        </w:rPr>
+        <w:t xml:space="preserve">בנוגע לשדה </w:t>
+      </w:r>
+      <w:r>
+        <w:rPr>
+          <w:sz w:val="32"/>
+          <w:szCs w:val="32"/>
+        </w:rPr>
+        <w:t xml:space="preserve"> field</w:t>
+      </w:r>
+      <w:r>
+        <w:rPr>
+          <w:rFonts w:hint="cs"/>
+          <w:sz w:val="32"/>
+          <w:szCs w:val="32"/>
+          <w:rtl/>
+        </w:rPr>
+        <w:t xml:space="preserve"> שכבר נראה</w:t>
+      </w:r>
+      <w:r>
+        <w:rPr>
+          <w:sz w:val="32"/>
+          <w:szCs w:val="32"/>
+        </w:rPr>
+        <w:t xml:space="preserve"> </w:t>
+      </w:r>
+      <w:r>
+        <w:rPr>
+          <w:rFonts w:hint="cs"/>
+          <w:sz w:val="32"/>
+          <w:szCs w:val="32"/>
+          <w:rtl/>
+        </w:rPr>
+        <w:t xml:space="preserve"> בתמונה למטה</w:t>
+      </w:r>
+      <w:bookmarkStart w:id="0" w:name="_GoBack"/>
+      <w:bookmarkEnd w:id="0"/>
+      <w:r>
+        <w:rPr>
+          <w:rFonts w:hint="cs"/>
+          <w:sz w:val="32"/>
+          <w:szCs w:val="32"/>
+          <w:rtl/>
+        </w:rPr>
+        <w:t xml:space="preserve"> : </w:t>
+      </w:r>
+      <w:r>
+        <w:rPr>
+          <w:sz w:val="32"/>
+          <w:szCs w:val="32"/>
+          <w:rtl/>
+        </w:rPr>
+        <w:br/>
+      </w:r>
+      <w:r>
+        <w:rPr>
+          <w:sz w:val="32"/>
+          <w:szCs w:val="32"/>
+          <w:rtl/>
+        </w:rPr>
+        <w:br/>
+      </w:r>
+      <w:r>
+        <w:rPr>
+          <w:rFonts w:cs="Arial"/>
+          <w:sz w:val="32"/>
+          <w:szCs w:val="32"/>
+          <w:rtl/>
+        </w:rPr>
+        <w:t xml:space="preserve">שדה  </w:t>
+      </w:r>
+      <w:r>
+        <w:rPr>
+          <w:sz w:val="32"/>
+          <w:szCs w:val="32"/>
+        </w:rPr>
+        <w:t>field</w:t>
+      </w:r>
+      <w:r>
+        <w:rPr>
+          <w:rFonts w:cs="Arial"/>
+          <w:sz w:val="32"/>
+          <w:szCs w:val="32"/>
+          <w:rtl/>
+        </w:rPr>
+        <w:t xml:space="preserve"> הוא שדה שחובה להשתמ</w:t>
+      </w:r>
+      <w:r>
+        <w:rPr>
+          <w:rFonts w:cs="Arial"/>
+          <w:sz w:val="32"/>
+          <w:szCs w:val="32"/>
+          <w:rtl/>
+        </w:rPr>
+        <w:t>ש בו בקומפוננטות מקוסטמות – הוא</w:t>
+      </w:r>
+      <w:r>
+        <w:rPr>
+          <w:rFonts w:cs="Arial" w:hint="cs"/>
+          <w:sz w:val="32"/>
+          <w:szCs w:val="32"/>
+          <w:rtl/>
+        </w:rPr>
+        <w:t xml:space="preserve"> מחזיר אובייקט : </w:t>
+      </w:r>
+      <w:r>
+        <w:rPr>
+          <w:rFonts w:cs="Arial"/>
+          <w:sz w:val="32"/>
+          <w:szCs w:val="32"/>
+          <w:rtl/>
+        </w:rPr>
+        <w:br/>
+      </w:r>
+    </w:p>
+    <w:p>
+      <w:pPr>
+        <w:ind w:left="-104" w:firstLine="104"/>
+        <w:rPr>
+          <w:rFonts w:cs="Arial"/>
+          <w:sz w:val="32"/>
+          <w:szCs w:val="32"/>
+          <w:rtl/>
+        </w:rPr>
+      </w:pPr>
+    </w:p>
+    <w:p>
+      <w:pPr>
+        <w:ind w:left="-104" w:firstLine="104"/>
+        <w:rPr>
+          <w:sz w:val="32"/>
+          <w:szCs w:val="32"/>
+        </w:rPr>
+      </w:pPr>
+      <w:r>
+        <w:rPr>
+          <w:sz w:val="32"/>
+          <w:szCs w:val="32"/>
+        </w:rPr>
+        <w:t>onChange</w:t>
+      </w:r>
+    </w:p>
+    <w:p>
+      <w:pPr>
+        <w:ind w:left="-104" w:firstLine="104"/>
+        <w:rPr>
+          <w:rFonts w:hint="cs"/>
+          <w:sz w:val="32"/>
+          <w:szCs w:val="32"/>
+          <w:rtl/>
+        </w:rPr>
+      </w:pPr>
+      <w:r>
+        <w:rPr>
+          <w:sz w:val="32"/>
+          <w:szCs w:val="32"/>
+        </w:rPr>
+        <w:t>onBlur</w:t>
+      </w:r>
+    </w:p>
+    <w:p>
+      <w:pPr>
+        <w:ind w:left="-104" w:firstLine="104"/>
+        <w:rPr>
+          <w:sz w:val="32"/>
+          <w:szCs w:val="32"/>
+          <w:rtl/>
+        </w:rPr>
+      </w:pPr>
+      <w:r>
+        <w:rPr>
+          <w:sz w:val="32"/>
+          <w:szCs w:val="32"/>
+        </w:rPr>
+        <w:t>Value</w:t>
+      </w:r>
+      <w:r>
+        <w:rPr>
+          <w:sz w:val="32"/>
+          <w:szCs w:val="32"/>
+        </w:rPr>
+        <w:br/>
+        <w:t xml:space="preserve">disabled </w:t>
+      </w:r>
+      <w:r>
+        <w:rPr>
+          <w:sz w:val="32"/>
+          <w:szCs w:val="32"/>
+        </w:rPr>
+        <w:br/>
+        <w:t>name</w:t>
+      </w:r>
+      <w:r>
+        <w:rPr>
+          <w:sz w:val="32"/>
+          <w:szCs w:val="32"/>
+        </w:rPr>
+        <w:br/>
+        <w:t>ref</w:t>
+      </w:r>
+    </w:p>
+    <w:p>
+      <w:pPr>
+        <w:ind w:left="-104" w:firstLine="104"/>
+        <w:rPr>
+          <w:sz w:val="32"/>
+          <w:szCs w:val="32"/>
+          <w:rtl/>
+        </w:rPr>
+      </w:pPr>
+    </w:p>
+    <w:p>
+      <w:pPr>
+        <w:ind w:left="-104" w:firstLine="104"/>
+        <w:rPr>
+          <w:rFonts w:hint="cs"/>
+          <w:sz w:val="32"/>
+          <w:szCs w:val="32"/>
+          <w:rtl/>
+        </w:rPr>
+      </w:pPr>
+      <w:r>
+        <w:rPr>
+          <w:rFonts w:cs="Arial"/>
+          <w:sz w:val="32"/>
+          <w:szCs w:val="32"/>
+          <w:rtl/>
+        </w:rPr>
+        <w:t xml:space="preserve">בלי השדה הזה כל האובייקט  </w:t>
+      </w:r>
+      <w:r>
+        <w:rPr>
+          <w:sz w:val="32"/>
+          <w:szCs w:val="32"/>
+        </w:rPr>
+        <w:t>field</w:t>
+      </w:r>
+      <w:r>
+        <w:rPr>
+          <w:rFonts w:cs="Arial"/>
+          <w:sz w:val="32"/>
+          <w:szCs w:val="32"/>
+          <w:rtl/>
+        </w:rPr>
+        <w:t xml:space="preserve"> לא יתחבר ל </w:t>
+      </w:r>
+      <w:r>
+        <w:rPr>
+          <w:sz w:val="32"/>
+          <w:szCs w:val="32"/>
+        </w:rPr>
+        <w:t>react -hook-form</w:t>
+      </w:r>
+      <w:r>
+        <w:rPr>
+          <w:rFonts w:cs="Arial"/>
+          <w:sz w:val="32"/>
+          <w:szCs w:val="32"/>
+          <w:rtl/>
+        </w:rPr>
+        <w:t xml:space="preserve"> (אז למשל יצא מצב ש</w:t>
+      </w:r>
+      <w:r>
+        <w:rPr>
+          <w:sz w:val="32"/>
+          <w:szCs w:val="32"/>
+        </w:rPr>
+        <w:t>checkbox</w:t>
+      </w:r>
+      <w:r>
+        <w:rPr>
+          <w:rFonts w:cs="Arial"/>
+          <w:sz w:val="32"/>
+          <w:szCs w:val="32"/>
+          <w:rtl/>
+        </w:rPr>
+        <w:t xml:space="preserve"> וה </w:t>
+      </w:r>
+      <w:r>
+        <w:rPr>
+          <w:sz w:val="32"/>
+          <w:szCs w:val="32"/>
+        </w:rPr>
+        <w:t>errors</w:t>
+      </w:r>
+      <w:r>
+        <w:rPr>
+          <w:rFonts w:cs="Arial"/>
+          <w:sz w:val="32"/>
+          <w:szCs w:val="32"/>
+          <w:rtl/>
+        </w:rPr>
+        <w:t xml:space="preserve"> שלו לא מתעדכן אוטומטית)</w:t>
+      </w:r>
+    </w:p>
+    <w:p>
+      <w:pPr>
         <w:rPr>
           <w:sz w:val="32"/>
           <w:szCs w:val="32"/>
@@ -2377,6 +2699,7 @@
           <w:sz w:val="32"/>
           <w:szCs w:val="32"/>
         </w:rPr>
+        <w:lastRenderedPageBreak/>
         <w:drawing>
           <wp:inline distT="0" distB="0" distL="0" distR="0" wp14:anchorId="554E242F" wp14:editId="5CF3E296">
             <wp:extent cx="7020560" cy="5862955"/>
@@ -2427,23 +2750,24 @@
           <w:sz w:val="32"/>
           <w:szCs w:val="32"/>
         </w:rPr>
+        <w:t>Email with controller</w:t>
+      </w:r>
+    </w:p>
+    <w:p>
+      <w:pPr>
+        <w:bidi w:val="0"/>
+        <w:rPr>
+          <w:sz w:val="32"/>
+          <w:szCs w:val="32"/>
+        </w:rPr>
+      </w:pPr>
+      <w:r>
+        <w:rPr>
+          <w:noProof/>
+          <w:sz w:val="32"/>
+          <w:szCs w:val="32"/>
+        </w:rPr>
         <w:lastRenderedPageBreak/>
-        <w:t>Email with controller</w:t>
-      </w:r>
-    </w:p>
-    <w:p>
-      <w:pPr>
-        <w:bidi w:val="0"/>
-        <w:rPr>
-          <w:sz w:val="32"/>
-          <w:szCs w:val="32"/>
-        </w:rPr>
-      </w:pPr>
-      <w:r>
-        <w:rPr>
-          <w:sz w:val="32"/>
-          <w:szCs w:val="32"/>
-        </w:rPr>
         <w:drawing>
           <wp:inline distT="0" distB="0" distL="0" distR="0" wp14:anchorId="4447099F" wp14:editId="7CAB14B0">
             <wp:extent cx="7020560" cy="4514850"/>
@@ -2511,6 +2835,7 @@
       </w:r>
       <w:r>
         <w:rPr>
+          <w:noProof/>
           <w:sz w:val="32"/>
           <w:szCs w:val="32"/>
         </w:rPr>
@@ -2590,6 +2915,7 @@
       </w:r>
       <w:r>
         <w:rPr>
+          <w:noProof/>
           <w:sz w:val="32"/>
           <w:szCs w:val="32"/>
         </w:rPr>
@@ -2676,6 +3002,7 @@
       </w:r>
       <w:r>
         <w:rPr>
+          <w:noProof/>
           <w:sz w:val="32"/>
           <w:szCs w:val="32"/>
         </w:rPr>
@@ -2761,6 +3088,7 @@
       </w:r>
       <w:r>
         <w:rPr>
+          <w:noProof/>
           <w:sz w:val="32"/>
           <w:szCs w:val="32"/>
         </w:rPr>
@@ -2839,6 +3167,7 @@
       </w:r>
       <w:r>
         <w:rPr>
+          <w:noProof/>
           <w:sz w:val="32"/>
           <w:szCs w:val="32"/>
         </w:rPr>
@@ -2953,6 +3282,7 @@
       </w:r>
       <w:r>
         <w:rPr>
+          <w:noProof/>
           <w:sz w:val="32"/>
           <w:szCs w:val="32"/>
         </w:rPr>
@@ -2992,8 +3322,6 @@
           </wp:inline>
         </w:drawing>
       </w:r>
-      <w:bookmarkStart w:id="0" w:name="_GoBack"/>
-      <w:bookmarkEnd w:id="0"/>
     </w:p>
     <w:sectPr>
       <w:pgSz w:w="11906" w:h="16838"/>

</xml_diff>